<commit_message>
upload ppt and update report
</commit_message>
<xml_diff>
--- a/CMPE 181 Final Project.docx
+++ b/CMPE 181 Final Project.docx
@@ -1,6 +1,6 @@
 
 <file path=word/document.xml><?xml version="1.0" encoding="utf-8"?>
-<w:document xmlns:wpc="http://schemas.microsoft.com/office/word/2010/wordprocessingCanvas" xmlns:cx="http://schemas.microsoft.com/office/drawing/2014/chartex" xmlns:cx1="http://schemas.microsoft.com/office/drawing/2015/9/8/chartex" xmlns:cx2="http://schemas.microsoft.com/office/drawing/2015/10/21/chartex" xmlns:cx3="http://schemas.microsoft.com/office/drawing/2016/5/9/chartex" xmlns:cx4="http://schemas.microsoft.com/office/drawing/2016/5/10/chartex" xmlns:cx5="http://schemas.microsoft.com/office/drawing/2016/5/11/chartex" xmlns:cx6="http://schemas.microsoft.com/office/drawing/2016/5/12/chartex" xmlns:cx7="http://schemas.microsoft.com/office/drawing/2016/5/13/chartex" xmlns:cx8="http://schemas.microsoft.com/office/drawing/2016/5/14/chartex" xmlns:mc="http://schemas.openxmlformats.org/markup-compatibility/2006" xmlns:aink="http://schemas.microsoft.com/office/drawing/2016/ink" xmlns:am3d="http://schemas.microsoft.com/office/drawing/2017/model3d" xmlns:o="urn:schemas-microsoft-com:office:office" xmlns:r="http://schemas.openxmlformats.org/officeDocument/2006/relationships" xmlns:m="http://schemas.openxmlformats.org/officeDocument/2006/math" xmlns:v="urn:schemas-microsoft-com:vml" xmlns:wp14="http://schemas.microsoft.com/office/word/2010/wordprocessingDrawing" xmlns:wp="http://schemas.openxmlformats.org/drawingml/2006/wordprocessingDrawing" xmlns:w10="urn:schemas-microsoft-com:office:word" xmlns:w="http://schemas.openxmlformats.org/wordprocessingml/2006/main" xmlns:w14="http://schemas.microsoft.com/office/word/2010/wordml" xmlns:w15="http://schemas.microsoft.com/office/word/2012/wordml" xmlns:w16cex="http://schemas.microsoft.com/office/word/2018/wordml/cex" xmlns:w16cid="http://schemas.microsoft.com/office/word/2016/wordml/cid" xmlns:w16="http://schemas.microsoft.com/office/word/2018/wordml" xmlns:w16se="http://schemas.microsoft.com/office/word/2015/wordml/symex" xmlns:wpg="http://schemas.microsoft.com/office/word/2010/wordprocessingGroup" xmlns:wpi="http://schemas.microsoft.com/office/word/2010/wordprocessingInk" xmlns:wne="http://schemas.microsoft.com/office/word/2006/wordml" xmlns:wps="http://schemas.microsoft.com/office/word/2010/wordprocessingShape" mc:Ignorable="w14 w15 w16se w16cid w16 w16cex wp14">
+<w:document xmlns:wpc="http://schemas.microsoft.com/office/word/2010/wordprocessingCanvas" xmlns:cx="http://schemas.microsoft.com/office/drawing/2014/chartex" xmlns:cx1="http://schemas.microsoft.com/office/drawing/2015/9/8/chartex" xmlns:cx2="http://schemas.microsoft.com/office/drawing/2015/10/21/chartex" xmlns:cx3="http://schemas.microsoft.com/office/drawing/2016/5/9/chartex" xmlns:cx4="http://schemas.microsoft.com/office/drawing/2016/5/10/chartex" xmlns:cx5="http://schemas.microsoft.com/office/drawing/2016/5/11/chartex" xmlns:cx6="http://schemas.microsoft.com/office/drawing/2016/5/12/chartex" xmlns:cx7="http://schemas.microsoft.com/office/drawing/2016/5/13/chartex" xmlns:cx8="http://schemas.microsoft.com/office/drawing/2016/5/14/chartex" xmlns:mc="http://schemas.openxmlformats.org/markup-compatibility/2006" xmlns:aink="http://schemas.microsoft.com/office/drawing/2016/ink" xmlns:am3d="http://schemas.microsoft.com/office/drawing/2017/model3d" xmlns:o="urn:schemas-microsoft-com:office:office" xmlns:r="http://schemas.openxmlformats.org/officeDocument/2006/relationships" xmlns:m="http://schemas.openxmlformats.org/officeDocument/2006/math" xmlns:v="urn:schemas-microsoft-com:vml" xmlns:wp14="http://schemas.microsoft.com/office/word/2010/wordprocessingDrawing" xmlns:wp="http://schemas.openxmlformats.org/drawingml/2006/wordprocessingDrawing" xmlns:w10="urn:schemas-microsoft-com:office:word" xmlns:w="http://schemas.openxmlformats.org/wordprocessingml/2006/main" xmlns:w14="http://schemas.microsoft.com/office/word/2010/wordml" xmlns:w15="http://schemas.microsoft.com/office/word/2012/wordml" xmlns:w16cid="http://schemas.microsoft.com/office/word/2016/wordml/cid" xmlns:w16se="http://schemas.microsoft.com/office/word/2015/wordml/symex" xmlns:wpg="http://schemas.microsoft.com/office/word/2010/wordprocessingGroup" xmlns:wpi="http://schemas.microsoft.com/office/word/2010/wordprocessingInk" xmlns:wne="http://schemas.microsoft.com/office/word/2006/wordml" xmlns:wps="http://schemas.microsoft.com/office/word/2010/wordprocessingShape" mc:Ignorable="w14 w15 w16se w16cid wp14">
   <w:body>
     <w:p>
       <w:pPr>
@@ -386,6 +386,8 @@
         </w:rPr>
         <w:br w:type="page"/>
       </w:r>
+      <w:bookmarkStart w:id="0" w:name="_GoBack"/>
+      <w:bookmarkEnd w:id="0"/>
     </w:p>
     <w:p>
       <w:pPr>
@@ -565,6 +567,7 @@
     </w:p>
     <w:p>
       <w:pPr>
+        <w:jc w:val="center"/>
         <w:rPr>
           <w:rFonts w:ascii="Times New Roman" w:eastAsia="Times New Roman" w:hAnsi="Times New Roman" w:cs="Times New Roman"/>
           <w:b/>
@@ -737,11 +740,75 @@
           <w:szCs w:val="28"/>
           <w:shd w:val="clear" w:color="auto" w:fill="FFFFFF"/>
         </w:rPr>
-        <w:t>Back-end training Model:</w:t>
-      </w:r>
-    </w:p>
-    <w:p>
-      <w:pPr>
+        <w:br/>
+      </w:r>
+    </w:p>
+    <w:p>
+      <w:pPr>
+        <w:rPr>
+          <w:rFonts w:ascii="Times New Roman" w:eastAsia="Times New Roman" w:hAnsi="Times New Roman" w:cs="Times New Roman"/>
+          <w:b/>
+          <w:bCs/>
+          <w:color w:val="000000" w:themeColor="text1"/>
+          <w:sz w:val="28"/>
+          <w:szCs w:val="28"/>
+          <w:shd w:val="clear" w:color="auto" w:fill="FFFFFF"/>
+        </w:rPr>
+      </w:pPr>
+      <w:r>
+        <w:rPr>
+          <w:rFonts w:ascii="Times New Roman" w:eastAsia="Times New Roman" w:hAnsi="Times New Roman" w:cs="Times New Roman"/>
+          <w:b/>
+          <w:bCs/>
+          <w:color w:val="000000" w:themeColor="text1"/>
+          <w:sz w:val="28"/>
+          <w:szCs w:val="28"/>
+          <w:shd w:val="clear" w:color="auto" w:fill="FFFFFF"/>
+        </w:rPr>
+        <w:br w:type="page"/>
+      </w:r>
+    </w:p>
+    <w:p>
+      <w:pPr>
+        <w:rPr>
+          <w:rFonts w:ascii="Times New Roman" w:eastAsia="Times New Roman" w:hAnsi="Times New Roman" w:cs="Times New Roman"/>
+          <w:b/>
+          <w:bCs/>
+          <w:color w:val="000000" w:themeColor="text1"/>
+          <w:sz w:val="28"/>
+          <w:szCs w:val="28"/>
+          <w:shd w:val="clear" w:color="auto" w:fill="FFFFFF"/>
+        </w:rPr>
+      </w:pPr>
+      <w:r>
+        <w:rPr>
+          <w:rFonts w:ascii="Times New Roman" w:eastAsia="Times New Roman" w:hAnsi="Times New Roman" w:cs="Times New Roman"/>
+          <w:b/>
+          <w:bCs/>
+          <w:color w:val="000000" w:themeColor="text1"/>
+          <w:sz w:val="28"/>
+          <w:szCs w:val="28"/>
+          <w:shd w:val="clear" w:color="auto" w:fill="FFFFFF"/>
+        </w:rPr>
+        <w:lastRenderedPageBreak/>
+        <w:t>B</w:t>
+      </w:r>
+      <w:r>
+        <w:rPr>
+          <w:rFonts w:ascii="Times New Roman" w:eastAsia="Times New Roman" w:hAnsi="Times New Roman" w:cs="Times New Roman"/>
+          <w:b/>
+          <w:bCs/>
+          <w:color w:val="000000" w:themeColor="text1"/>
+          <w:sz w:val="28"/>
+          <w:szCs w:val="28"/>
+          <w:shd w:val="clear" w:color="auto" w:fill="FFFFFF"/>
+        </w:rPr>
+        <w:t>ack-end training Model:</w:t>
+      </w:r>
+    </w:p>
+    <w:p>
+      <w:pPr>
+        <w:jc w:val="center"/>
         <w:rPr>
           <w:rFonts w:ascii="Times New Roman" w:eastAsia="Times New Roman" w:hAnsi="Times New Roman" w:cs="Times New Roman"/>
           <w:b/>
@@ -759,7 +826,6 @@
           <w:color w:val="000000" w:themeColor="text1"/>
           <w:shd w:val="clear" w:color="auto" w:fill="FFFFFF"/>
         </w:rPr>
-        <w:lastRenderedPageBreak/>
         <w:drawing>
           <wp:inline distT="0" distB="0" distL="0" distR="0">
             <wp:extent cx="3732756" cy="2276071"/>
@@ -863,6 +929,7 @@
     </w:p>
     <w:p>
       <w:pPr>
+        <w:jc w:val="center"/>
         <w:rPr>
           <w:rFonts w:ascii="Times New Roman" w:eastAsia="Times New Roman" w:hAnsi="Times New Roman" w:cs="Times New Roman"/>
           <w:b/>
@@ -882,8 +949,8 @@
         </w:rPr>
         <w:drawing>
           <wp:inline distT="0" distB="0" distL="0" distR="0">
-            <wp:extent cx="4784651" cy="3716326"/>
-            <wp:effectExtent l="0" t="0" r="3810" b="5080"/>
+            <wp:extent cx="4401879" cy="3419020"/>
+            <wp:effectExtent l="0" t="0" r="5080" b="0"/>
             <wp:docPr id="5" name="圖片 5"/>
             <wp:cNvGraphicFramePr>
               <a:graphicFrameLocks xmlns:a="http://schemas.openxmlformats.org/drawingml/2006/main" noChangeAspect="1"/>
@@ -910,7 +977,7 @@
                   <pic:spPr>
                     <a:xfrm>
                       <a:off x="0" y="0"/>
-                      <a:ext cx="4798319" cy="3726942"/>
+                      <a:ext cx="4429520" cy="3440489"/>
                     </a:xfrm>
                     <a:prstGeom prst="rect">
                       <a:avLst/>
@@ -961,6 +1028,7 @@
     </w:p>
     <w:p>
       <w:pPr>
+        <w:jc w:val="center"/>
         <w:rPr>
           <w:rFonts w:ascii="Times New Roman" w:eastAsia="Times New Roman" w:hAnsi="Times New Roman" w:cs="Times New Roman"/>
           <w:color w:val="000000" w:themeColor="text1"/>
@@ -977,8 +1045,8 @@
         <w:lastRenderedPageBreak/>
         <w:drawing>
           <wp:inline distT="0" distB="0" distL="0" distR="0">
-            <wp:extent cx="5727700" cy="3500120"/>
-            <wp:effectExtent l="0" t="0" r="0" b="5080"/>
+            <wp:extent cx="3732028" cy="2280592"/>
+            <wp:effectExtent l="0" t="0" r="1905" b="5715"/>
             <wp:docPr id="3" name="Picture 3"/>
             <wp:cNvGraphicFramePr>
               <a:graphicFrameLocks xmlns:a="http://schemas.openxmlformats.org/drawingml/2006/main" noChangeAspect="1"/>
@@ -991,7 +1059,7 @@
                     <pic:cNvPicPr/>
                   </pic:nvPicPr>
                   <pic:blipFill>
-                    <a:blip r:embed="rId9">
+                    <a:blip r:embed="rId9" cstate="print">
                       <a:extLst>
                         <a:ext uri="{28A0092B-C50C-407E-A947-70E740481C1C}">
                           <a14:useLocalDpi xmlns:a14="http://schemas.microsoft.com/office/drawing/2010/main" val="0"/>
@@ -1005,7 +1073,7 @@
                   <pic:spPr>
                     <a:xfrm>
                       <a:off x="0" y="0"/>
-                      <a:ext cx="5727700" cy="3500120"/>
+                      <a:ext cx="3738046" cy="2284269"/>
                     </a:xfrm>
                     <a:prstGeom prst="rect">
                       <a:avLst/>
@@ -1021,25 +1089,7 @@
     <w:p>
       <w:pPr>
         <w:rPr>
-          <w:rFonts w:ascii="Times New Roman" w:eastAsia="Times New Roman" w:hAnsi="Times New Roman" w:cs="Times New Roman"/>
-          <w:color w:val="000000" w:themeColor="text1"/>
-          <w:shd w:val="clear" w:color="auto" w:fill="FFFFFF"/>
-        </w:rPr>
-      </w:pPr>
-    </w:p>
-    <w:p>
-      <w:pPr>
-        <w:rPr>
-          <w:rFonts w:ascii="Times New Roman" w:eastAsia="Times New Roman" w:hAnsi="Times New Roman" w:cs="Times New Roman"/>
-          <w:color w:val="000000" w:themeColor="text1"/>
-          <w:shd w:val="clear" w:color="auto" w:fill="FFFFFF"/>
-        </w:rPr>
-      </w:pPr>
-    </w:p>
-    <w:p>
-      <w:pPr>
-        <w:rPr>
-          <w:rFonts w:ascii="Times New Roman" w:eastAsia="Times New Roman" w:hAnsi="Times New Roman" w:cs="Times New Roman"/>
+          <w:rFonts w:ascii="Times New Roman" w:eastAsia="Times New Roman" w:hAnsi="Times New Roman" w:cs="Times New Roman" w:hint="eastAsia"/>
           <w:color w:val="000000" w:themeColor="text1"/>
           <w:shd w:val="clear" w:color="auto" w:fill="FFFFFF"/>
         </w:rPr>
@@ -1106,6 +1156,7 @@
     </w:p>
     <w:p>
       <w:pPr>
+        <w:jc w:val="center"/>
         <w:rPr>
           <w:rFonts w:ascii="Times New Roman" w:eastAsia="Times New Roman" w:hAnsi="Times New Roman" w:cs="Times New Roman"/>
           <w:bCs/>
@@ -1123,8 +1174,8 @@
         </w:rPr>
         <w:drawing>
           <wp:inline distT="0" distB="0" distL="0" distR="0">
-            <wp:extent cx="4631251" cy="3920647"/>
-            <wp:effectExtent l="0" t="0" r="4445" b="3810"/>
+            <wp:extent cx="2795861" cy="2366874"/>
+            <wp:effectExtent l="0" t="0" r="0" b="0"/>
             <wp:docPr id="6" name="Picture 6" descr="A screen shot of a boy&#10;&#10;Description automatically generated"/>
             <wp:cNvGraphicFramePr>
               <a:graphicFrameLocks xmlns:a="http://schemas.openxmlformats.org/drawingml/2006/main" noChangeAspect="1"/>
@@ -1151,7 +1202,7 @@
                   <pic:spPr>
                     <a:xfrm>
                       <a:off x="0" y="0"/>
-                      <a:ext cx="4639356" cy="3927509"/>
+                      <a:ext cx="2829440" cy="2395301"/>
                     </a:xfrm>
                     <a:prstGeom prst="rect">
                       <a:avLst/>
@@ -1163,55 +1214,19 @@
           </wp:inline>
         </w:drawing>
       </w:r>
-    </w:p>
-    <w:p>
-      <w:pPr>
-        <w:rPr>
-          <w:rFonts w:ascii="Times New Roman" w:eastAsia="Times New Roman" w:hAnsi="Times New Roman" w:cs="Times New Roman"/>
-          <w:bCs/>
-          <w:color w:val="000000" w:themeColor="text1"/>
-          <w:shd w:val="clear" w:color="auto" w:fill="FFFFFF"/>
-        </w:rPr>
-      </w:pPr>
-    </w:p>
-    <w:p>
-      <w:pPr>
-        <w:rPr>
-          <w:rFonts w:ascii="Times New Roman" w:eastAsia="Times New Roman" w:hAnsi="Times New Roman" w:cs="Times New Roman"/>
-          <w:color w:val="000000" w:themeColor="text1"/>
-          <w:shd w:val="clear" w:color="auto" w:fill="FFFFFF"/>
-        </w:rPr>
-      </w:pPr>
-      <w:r>
-        <w:rPr>
-          <w:rFonts w:ascii="Times New Roman" w:eastAsia="Times New Roman" w:hAnsi="Times New Roman" w:cs="Times New Roman"/>
-          <w:color w:val="000000" w:themeColor="text1"/>
-          <w:shd w:val="clear" w:color="auto" w:fill="FFFFFF"/>
-        </w:rPr>
-        <w:lastRenderedPageBreak/>
-        <w:t>2) The application would be able to detect the student ID with also the face within the ID</w:t>
-      </w:r>
-    </w:p>
-    <w:p>
-      <w:pPr>
-        <w:rPr>
-          <w:rFonts w:ascii="Times New Roman" w:eastAsia="Times New Roman" w:hAnsi="Times New Roman" w:cs="Times New Roman"/>
-          <w:color w:val="000000" w:themeColor="text1"/>
-          <w:shd w:val="clear" w:color="auto" w:fill="FFFFFF"/>
-        </w:rPr>
-      </w:pPr>
-      <w:r>
-        <w:rPr>
-          <w:rFonts w:ascii="Times New Roman" w:eastAsia="Times New Roman" w:hAnsi="Times New Roman" w:cs="Times New Roman"/>
+      <w:r>
+        <w:rPr>
+          <w:rFonts w:ascii="Times New Roman" w:eastAsia="Times New Roman" w:hAnsi="Times New Roman" w:cs="Times New Roman"/>
+          <w:bCs/>
           <w:noProof/>
           <w:color w:val="000000" w:themeColor="text1"/>
           <w:shd w:val="clear" w:color="auto" w:fill="FFFFFF"/>
         </w:rPr>
         <w:drawing>
           <wp:inline distT="0" distB="0" distL="0" distR="0">
-            <wp:extent cx="5727700" cy="4726940"/>
-            <wp:effectExtent l="0" t="0" r="0" b="0"/>
-            <wp:docPr id="7" name="Picture 7" descr="A picture containing person, indoor, holding, monitor&#10;&#10;Description automatically generated"/>
+            <wp:extent cx="2806995" cy="2105246"/>
+            <wp:effectExtent l="0" t="0" r="0" b="3175"/>
+            <wp:docPr id="8" name="圖片 8" descr="一張含有 個人, 室內, 女性, 髮 的圖片&#10;&#10;自動產生的描述"/>
             <wp:cNvGraphicFramePr>
               <a:graphicFrameLocks xmlns:a="http://schemas.openxmlformats.org/drawingml/2006/main" noChangeAspect="1"/>
             </wp:cNvGraphicFramePr>
@@ -1219,7 +1234,7 @@
               <a:graphicData uri="http://schemas.openxmlformats.org/drawingml/2006/picture">
                 <pic:pic xmlns:pic="http://schemas.openxmlformats.org/drawingml/2006/picture">
                   <pic:nvPicPr>
-                    <pic:cNvPr id="7" name="Screen Shot 2020-05-19 at 9.20.57 PM.png"/>
+                    <pic:cNvPr id="8" name="1001.jpg"/>
                     <pic:cNvPicPr/>
                   </pic:nvPicPr>
                   <pic:blipFill>
@@ -1237,7 +1252,7 @@
                   <pic:spPr>
                     <a:xfrm>
                       <a:off x="0" y="0"/>
-                      <a:ext cx="5727700" cy="4726940"/>
+                      <a:ext cx="2861808" cy="2146356"/>
                     </a:xfrm>
                     <a:prstGeom prst="rect">
                       <a:avLst/>
@@ -1254,6 +1269,141 @@
       <w:pPr>
         <w:rPr>
           <w:rFonts w:ascii="Times New Roman" w:eastAsia="Times New Roman" w:hAnsi="Times New Roman" w:cs="Times New Roman"/>
+          <w:bCs/>
+          <w:color w:val="000000" w:themeColor="text1"/>
+          <w:shd w:val="clear" w:color="auto" w:fill="FFFFFF"/>
+        </w:rPr>
+      </w:pPr>
+    </w:p>
+    <w:p>
+      <w:pPr>
+        <w:rPr>
+          <w:rFonts w:ascii="Times New Roman" w:eastAsia="Times New Roman" w:hAnsi="Times New Roman" w:cs="Times New Roman"/>
+          <w:color w:val="000000" w:themeColor="text1"/>
+          <w:shd w:val="clear" w:color="auto" w:fill="FFFFFF"/>
+        </w:rPr>
+      </w:pPr>
+      <w:r>
+        <w:rPr>
+          <w:rFonts w:ascii="Times New Roman" w:eastAsia="Times New Roman" w:hAnsi="Times New Roman" w:cs="Times New Roman"/>
+          <w:color w:val="000000" w:themeColor="text1"/>
+          <w:shd w:val="clear" w:color="auto" w:fill="FFFFFF"/>
+        </w:rPr>
+        <w:t>2) The application would be able to detect the student ID with also the face within the ID</w:t>
+      </w:r>
+    </w:p>
+    <w:p>
+      <w:pPr>
+        <w:jc w:val="center"/>
+        <w:rPr>
+          <w:rFonts w:ascii="Times New Roman" w:eastAsia="Times New Roman" w:hAnsi="Times New Roman" w:cs="Times New Roman" w:hint="eastAsia"/>
+          <w:color w:val="000000" w:themeColor="text1"/>
+          <w:shd w:val="clear" w:color="auto" w:fill="FFFFFF"/>
+        </w:rPr>
+      </w:pPr>
+      <w:r>
+        <w:rPr>
+          <w:rFonts w:ascii="Times New Roman" w:eastAsia="Times New Roman" w:hAnsi="Times New Roman" w:cs="Times New Roman"/>
+          <w:noProof/>
+          <w:color w:val="000000" w:themeColor="text1"/>
+          <w:shd w:val="clear" w:color="auto" w:fill="FFFFFF"/>
+        </w:rPr>
+        <w:drawing>
+          <wp:inline distT="0" distB="0" distL="0" distR="0">
+            <wp:extent cx="2589608" cy="2137145"/>
+            <wp:effectExtent l="0" t="0" r="1270" b="0"/>
+            <wp:docPr id="7" name="Picture 7" descr="A picture containing person, indoor, holding, monitor&#10;&#10;Description automatically generated"/>
+            <wp:cNvGraphicFramePr>
+              <a:graphicFrameLocks xmlns:a="http://schemas.openxmlformats.org/drawingml/2006/main" noChangeAspect="1"/>
+            </wp:cNvGraphicFramePr>
+            <a:graphic xmlns:a="http://schemas.openxmlformats.org/drawingml/2006/main">
+              <a:graphicData uri="http://schemas.openxmlformats.org/drawingml/2006/picture">
+                <pic:pic xmlns:pic="http://schemas.openxmlformats.org/drawingml/2006/picture">
+                  <pic:nvPicPr>
+                    <pic:cNvPr id="7" name="Screen Shot 2020-05-19 at 9.20.57 PM.png"/>
+                    <pic:cNvPicPr/>
+                  </pic:nvPicPr>
+                  <pic:blipFill>
+                    <a:blip r:embed="rId12" cstate="print">
+                      <a:extLst>
+                        <a:ext uri="{28A0092B-C50C-407E-A947-70E740481C1C}">
+                          <a14:useLocalDpi xmlns:a14="http://schemas.microsoft.com/office/drawing/2010/main" val="0"/>
+                        </a:ext>
+                      </a:extLst>
+                    </a:blip>
+                    <a:stretch>
+                      <a:fillRect/>
+                    </a:stretch>
+                  </pic:blipFill>
+                  <pic:spPr>
+                    <a:xfrm>
+                      <a:off x="0" y="0"/>
+                      <a:ext cx="2608674" cy="2152880"/>
+                    </a:xfrm>
+                    <a:prstGeom prst="rect">
+                      <a:avLst/>
+                    </a:prstGeom>
+                  </pic:spPr>
+                </pic:pic>
+              </a:graphicData>
+            </a:graphic>
+          </wp:inline>
+        </w:drawing>
+      </w:r>
+      <w:r>
+        <w:rPr>
+          <w:rFonts w:ascii="Times New Roman" w:eastAsia="Times New Roman" w:hAnsi="Times New Roman" w:cs="Times New Roman" w:hint="eastAsia"/>
+          <w:noProof/>
+          <w:color w:val="000000" w:themeColor="text1"/>
+          <w:shd w:val="clear" w:color="auto" w:fill="FFFFFF"/>
+        </w:rPr>
+        <w:drawing>
+          <wp:inline distT="0" distB="0" distL="0" distR="0">
+            <wp:extent cx="2647507" cy="1985631"/>
+            <wp:effectExtent l="0" t="0" r="0" b="0"/>
+            <wp:docPr id="9" name="圖片 9" descr="一張含有 個人, 正面, 女性, 直立的 的圖片&#10;&#10;自動產生的描述"/>
+            <wp:cNvGraphicFramePr>
+              <a:graphicFrameLocks xmlns:a="http://schemas.openxmlformats.org/drawingml/2006/main" noChangeAspect="1"/>
+            </wp:cNvGraphicFramePr>
+            <a:graphic xmlns:a="http://schemas.openxmlformats.org/drawingml/2006/main">
+              <a:graphicData uri="http://schemas.openxmlformats.org/drawingml/2006/picture">
+                <pic:pic xmlns:pic="http://schemas.openxmlformats.org/drawingml/2006/picture">
+                  <pic:nvPicPr>
+                    <pic:cNvPr id="9" name="1000.jpg"/>
+                    <pic:cNvPicPr/>
+                  </pic:nvPicPr>
+                  <pic:blipFill>
+                    <a:blip r:embed="rId13">
+                      <a:extLst>
+                        <a:ext uri="{28A0092B-C50C-407E-A947-70E740481C1C}">
+                          <a14:useLocalDpi xmlns:a14="http://schemas.microsoft.com/office/drawing/2010/main" val="0"/>
+                        </a:ext>
+                      </a:extLst>
+                    </a:blip>
+                    <a:stretch>
+                      <a:fillRect/>
+                    </a:stretch>
+                  </pic:blipFill>
+                  <pic:spPr>
+                    <a:xfrm>
+                      <a:off x="0" y="0"/>
+                      <a:ext cx="2728998" cy="2046749"/>
+                    </a:xfrm>
+                    <a:prstGeom prst="rect">
+                      <a:avLst/>
+                    </a:prstGeom>
+                  </pic:spPr>
+                </pic:pic>
+              </a:graphicData>
+            </a:graphic>
+          </wp:inline>
+        </w:drawing>
+      </w:r>
+    </w:p>
+    <w:p>
+      <w:pPr>
+        <w:rPr>
+          <w:rFonts w:ascii="Times New Roman" w:eastAsia="Times New Roman" w:hAnsi="Times New Roman" w:cs="Times New Roman"/>
           <w:color w:val="000000" w:themeColor="text1"/>
           <w:shd w:val="clear" w:color="auto" w:fill="FFFFFF"/>
         </w:rPr>
@@ -1341,166 +1491,134 @@
       <w:pPr>
         <w:rPr>
           <w:rFonts w:ascii="Times New Roman" w:eastAsia="Times New Roman" w:hAnsi="Times New Roman" w:cs="Times New Roman"/>
-          <w:b/>
-          <w:bCs/>
-          <w:color w:val="000000" w:themeColor="text1"/>
-          <w:shd w:val="clear" w:color="auto" w:fill="FFFFFF"/>
-        </w:rPr>
-      </w:pPr>
-    </w:p>
-    <w:p>
-      <w:pPr>
-        <w:rPr>
-          <w:rFonts w:ascii="Times New Roman" w:eastAsia="Times New Roman" w:hAnsi="Times New Roman" w:cs="Times New Roman"/>
-          <w:b/>
-          <w:bCs/>
-          <w:color w:val="000000" w:themeColor="text1"/>
-          <w:shd w:val="clear" w:color="auto" w:fill="FFFFFF"/>
-        </w:rPr>
-      </w:pPr>
-    </w:p>
-    <w:p>
-      <w:pPr>
-        <w:rPr>
-          <w:rFonts w:ascii="Times New Roman" w:eastAsia="Times New Roman" w:hAnsi="Times New Roman" w:cs="Times New Roman"/>
-          <w:b/>
-          <w:bCs/>
-          <w:color w:val="000000" w:themeColor="text1"/>
-          <w:shd w:val="clear" w:color="auto" w:fill="FFFFFF"/>
-        </w:rPr>
-      </w:pPr>
-    </w:p>
-    <w:p>
-      <w:pPr>
-        <w:rPr>
-          <w:rFonts w:ascii="Times New Roman" w:eastAsia="Times New Roman" w:hAnsi="Times New Roman" w:cs="Times New Roman"/>
-          <w:b/>
-          <w:bCs/>
-          <w:color w:val="000000" w:themeColor="text1"/>
-          <w:shd w:val="clear" w:color="auto" w:fill="FFFFFF"/>
-        </w:rPr>
-      </w:pPr>
-    </w:p>
-    <w:p>
-      <w:pPr>
-        <w:rPr>
-          <w:rFonts w:ascii="Times New Roman" w:eastAsia="Times New Roman" w:hAnsi="Times New Roman" w:cs="Times New Roman"/>
-          <w:b/>
-          <w:bCs/>
-          <w:color w:val="000000" w:themeColor="text1"/>
-          <w:shd w:val="clear" w:color="auto" w:fill="FFFFFF"/>
-        </w:rPr>
-      </w:pPr>
-    </w:p>
-    <w:p>
-      <w:pPr>
-        <w:rPr>
-          <w:rFonts w:ascii="Times New Roman" w:eastAsia="Times New Roman" w:hAnsi="Times New Roman" w:cs="Times New Roman"/>
-          <w:b/>
-          <w:bCs/>
-          <w:color w:val="000000" w:themeColor="text1"/>
-          <w:shd w:val="clear" w:color="auto" w:fill="FFFFFF"/>
-        </w:rPr>
-      </w:pPr>
-    </w:p>
-    <w:p>
-      <w:pPr>
-        <w:rPr>
-          <w:rFonts w:ascii="Times New Roman" w:eastAsia="Times New Roman" w:hAnsi="Times New Roman" w:cs="Times New Roman"/>
-          <w:b/>
-          <w:bCs/>
-          <w:color w:val="000000" w:themeColor="text1"/>
-          <w:shd w:val="clear" w:color="auto" w:fill="FFFFFF"/>
-        </w:rPr>
-      </w:pPr>
-    </w:p>
-    <w:p>
-      <w:pPr>
-        <w:rPr>
-          <w:rFonts w:ascii="Times New Roman" w:eastAsia="Times New Roman" w:hAnsi="Times New Roman" w:cs="Times New Roman"/>
-          <w:b/>
-          <w:bCs/>
-          <w:color w:val="000000" w:themeColor="text1"/>
-          <w:shd w:val="clear" w:color="auto" w:fill="FFFFFF"/>
-        </w:rPr>
-      </w:pPr>
-    </w:p>
-    <w:p>
-      <w:pPr>
-        <w:rPr>
-          <w:rFonts w:ascii="Times New Roman" w:eastAsia="Times New Roman" w:hAnsi="Times New Roman" w:cs="Times New Roman"/>
-          <w:b/>
-          <w:bCs/>
-          <w:color w:val="000000" w:themeColor="text1"/>
-          <w:shd w:val="clear" w:color="auto" w:fill="FFFFFF"/>
-        </w:rPr>
-      </w:pPr>
-    </w:p>
-    <w:p>
-      <w:pPr>
-        <w:rPr>
-          <w:rFonts w:ascii="Times New Roman" w:eastAsia="Times New Roman" w:hAnsi="Times New Roman" w:cs="Times New Roman"/>
-          <w:b/>
-          <w:bCs/>
-          <w:color w:val="000000" w:themeColor="text1"/>
-          <w:shd w:val="clear" w:color="auto" w:fill="FFFFFF"/>
-        </w:rPr>
-      </w:pPr>
-    </w:p>
-    <w:p>
-      <w:pPr>
-        <w:rPr>
-          <w:rFonts w:ascii="Times New Roman" w:eastAsia="Times New Roman" w:hAnsi="Times New Roman" w:cs="Times New Roman"/>
-          <w:b/>
-          <w:bCs/>
-          <w:color w:val="000000" w:themeColor="text1"/>
-          <w:shd w:val="clear" w:color="auto" w:fill="FFFFFF"/>
-        </w:rPr>
-      </w:pPr>
-    </w:p>
-    <w:p>
-      <w:pPr>
-        <w:rPr>
-          <w:rFonts w:ascii="Times New Roman" w:eastAsia="Times New Roman" w:hAnsi="Times New Roman" w:cs="Times New Roman"/>
-          <w:b/>
-          <w:bCs/>
-          <w:color w:val="000000" w:themeColor="text1"/>
-          <w:shd w:val="clear" w:color="auto" w:fill="FFFFFF"/>
-        </w:rPr>
-      </w:pPr>
-    </w:p>
-    <w:p>
-      <w:pPr>
-        <w:rPr>
-          <w:rFonts w:ascii="Times New Roman" w:eastAsia="Times New Roman" w:hAnsi="Times New Roman" w:cs="Times New Roman"/>
-          <w:b/>
-          <w:bCs/>
-          <w:color w:val="000000" w:themeColor="text1"/>
-          <w:shd w:val="clear" w:color="auto" w:fill="FFFFFF"/>
-        </w:rPr>
-      </w:pPr>
-    </w:p>
-    <w:p>
-      <w:pPr>
-        <w:rPr>
-          <w:rFonts w:ascii="Times New Roman" w:eastAsia="Times New Roman" w:hAnsi="Times New Roman" w:cs="Times New Roman"/>
-          <w:b/>
-          <w:bCs/>
-          <w:color w:val="000000" w:themeColor="text1"/>
-          <w:shd w:val="clear" w:color="auto" w:fill="FFFFFF"/>
-        </w:rPr>
-      </w:pPr>
-      <w:bookmarkStart w:id="0" w:name="_GoBack"/>
-      <w:bookmarkEnd w:id="0"/>
-      <w:r>
-        <w:rPr>
-          <w:rFonts w:ascii="Times New Roman" w:eastAsia="Times New Roman" w:hAnsi="Times New Roman" w:cs="Times New Roman"/>
-          <w:b/>
-          <w:bCs/>
-          <w:color w:val="000000" w:themeColor="text1"/>
-          <w:shd w:val="clear" w:color="auto" w:fill="FFFFFF"/>
-        </w:rPr>
-        <w:lastRenderedPageBreak/>
+          <w:color w:val="000000" w:themeColor="text1"/>
+          <w:shd w:val="clear" w:color="auto" w:fill="FFFFFF"/>
+        </w:rPr>
+      </w:pPr>
+      <w:r>
+        <w:rPr>
+          <w:rFonts w:ascii="Times New Roman" w:eastAsia="Times New Roman" w:hAnsi="Times New Roman" w:cs="Times New Roman" w:hint="eastAsia"/>
+          <w:color w:val="000000" w:themeColor="text1"/>
+          <w:shd w:val="clear" w:color="auto" w:fill="FFFFFF"/>
+        </w:rPr>
+        <w:t>6</w:t>
+      </w:r>
+      <w:r>
+        <w:rPr>
+          <w:rFonts w:ascii="Times New Roman" w:eastAsia="Times New Roman" w:hAnsi="Times New Roman" w:cs="Times New Roman"/>
+          <w:color w:val="000000" w:themeColor="text1"/>
+          <w:shd w:val="clear" w:color="auto" w:fill="FFFFFF"/>
+        </w:rPr>
+        <w:t>) The application is able to check in the student when the similarity is larger than 80%.</w:t>
+      </w:r>
+    </w:p>
+    <w:p>
+      <w:pPr>
+        <w:rPr>
+          <w:rFonts w:ascii="Times New Roman" w:eastAsia="Times New Roman" w:hAnsi="Times New Roman" w:cs="Times New Roman"/>
+          <w:color w:val="000000" w:themeColor="text1"/>
+          <w:shd w:val="clear" w:color="auto" w:fill="FFFFFF"/>
+          <w:lang w:eastAsia="zh-TW"/>
+        </w:rPr>
+      </w:pPr>
+      <w:r>
+        <w:rPr>
+          <w:rFonts w:ascii="Times New Roman" w:eastAsia="Times New Roman" w:hAnsi="Times New Roman" w:cs="Times New Roman"/>
+          <w:noProof/>
+          <w:color w:val="000000" w:themeColor="text1"/>
+          <w:shd w:val="clear" w:color="auto" w:fill="FFFFFF"/>
+          <w:lang w:eastAsia="zh-TW"/>
+        </w:rPr>
+        <w:drawing>
+          <wp:inline distT="0" distB="0" distL="0" distR="0">
+            <wp:extent cx="5727700" cy="1903228"/>
+            <wp:effectExtent l="0" t="0" r="0" b="1905"/>
+            <wp:docPr id="10" name="圖片 10" descr="一張含有 螢幕擷取畫面, 電腦 的圖片&#10;&#10;自動產生的描述"/>
+            <wp:cNvGraphicFramePr>
+              <a:graphicFrameLocks xmlns:a="http://schemas.openxmlformats.org/drawingml/2006/main" noChangeAspect="1"/>
+            </wp:cNvGraphicFramePr>
+            <a:graphic xmlns:a="http://schemas.openxmlformats.org/drawingml/2006/main">
+              <a:graphicData uri="http://schemas.openxmlformats.org/drawingml/2006/picture">
+                <pic:pic xmlns:pic="http://schemas.openxmlformats.org/drawingml/2006/picture">
+                  <pic:nvPicPr>
+                    <pic:cNvPr id="10" name="螢幕快照 2020-05-20 下午7.14.14.png"/>
+                    <pic:cNvPicPr/>
+                  </pic:nvPicPr>
+                  <pic:blipFill rotWithShape="1">
+                    <a:blip r:embed="rId14">
+                      <a:extLst>
+                        <a:ext uri="{28A0092B-C50C-407E-A947-70E740481C1C}">
+                          <a14:useLocalDpi xmlns:a14="http://schemas.microsoft.com/office/drawing/2010/main" val="0"/>
+                        </a:ext>
+                      </a:extLst>
+                    </a:blip>
+                    <a:srcRect b="36052"/>
+                    <a:stretch/>
+                  </pic:blipFill>
+                  <pic:spPr bwMode="auto">
+                    <a:xfrm>
+                      <a:off x="0" y="0"/>
+                      <a:ext cx="5727700" cy="1903228"/>
+                    </a:xfrm>
+                    <a:prstGeom prst="rect">
+                      <a:avLst/>
+                    </a:prstGeom>
+                    <a:ln>
+                      <a:noFill/>
+                    </a:ln>
+                    <a:extLst>
+                      <a:ext uri="{53640926-AAD7-44D8-BBD7-CCE9431645EC}">
+                        <a14:shadowObscured xmlns:a14="http://schemas.microsoft.com/office/drawing/2010/main"/>
+                      </a:ext>
+                    </a:extLst>
+                  </pic:spPr>
+                </pic:pic>
+              </a:graphicData>
+            </a:graphic>
+          </wp:inline>
+        </w:drawing>
+      </w:r>
+    </w:p>
+    <w:p>
+      <w:pPr>
+        <w:rPr>
+          <w:rFonts w:ascii="Times New Roman" w:eastAsia="Times New Roman" w:hAnsi="Times New Roman" w:cs="Times New Roman" w:hint="eastAsia"/>
+          <w:b/>
+          <w:bCs/>
+          <w:color w:val="000000" w:themeColor="text1"/>
+          <w:shd w:val="clear" w:color="auto" w:fill="FFFFFF"/>
+        </w:rPr>
+      </w:pPr>
+    </w:p>
+    <w:p>
+      <w:pPr>
+        <w:rPr>
+          <w:rFonts w:ascii="Times New Roman" w:eastAsia="Times New Roman" w:hAnsi="Times New Roman" w:cs="Times New Roman"/>
+          <w:b/>
+          <w:bCs/>
+          <w:color w:val="000000" w:themeColor="text1"/>
+          <w:shd w:val="clear" w:color="auto" w:fill="FFFFFF"/>
+        </w:rPr>
+      </w:pPr>
+    </w:p>
+    <w:p>
+      <w:pPr>
+        <w:rPr>
+          <w:rFonts w:ascii="Times New Roman" w:eastAsia="Times New Roman" w:hAnsi="Times New Roman" w:cs="Times New Roman"/>
+          <w:b/>
+          <w:bCs/>
+          <w:color w:val="000000" w:themeColor="text1"/>
+          <w:shd w:val="clear" w:color="auto" w:fill="FFFFFF"/>
+        </w:rPr>
+      </w:pPr>
+      <w:r>
+        <w:rPr>
+          <w:rFonts w:ascii="Times New Roman" w:eastAsia="Times New Roman" w:hAnsi="Times New Roman" w:cs="Times New Roman"/>
+          <w:b/>
+          <w:bCs/>
+          <w:color w:val="000000" w:themeColor="text1"/>
+          <w:shd w:val="clear" w:color="auto" w:fill="FFFFFF"/>
+        </w:rPr>
         <w:t>Key Techniques</w:t>
       </w:r>
     </w:p>
@@ -1517,7 +1635,7 @@
     </w:p>
     <w:p>
       <w:pPr>
-        <w:pStyle w:val="ListParagraph"/>
+        <w:pStyle w:val="a4"/>
         <w:numPr>
           <w:ilvl w:val="0"/>
           <w:numId w:val="2"/>
@@ -1539,7 +1657,7 @@
     </w:p>
     <w:p>
       <w:pPr>
-        <w:pStyle w:val="ListParagraph"/>
+        <w:pStyle w:val="a4"/>
         <w:numPr>
           <w:ilvl w:val="1"/>
           <w:numId w:val="2"/>
@@ -1558,10 +1676,10 @@
         </w:rPr>
         <w:t xml:space="preserve">Cascade Classifier </w:t>
       </w:r>
-      <w:hyperlink r:id="rId12" w:history="1">
+      <w:hyperlink r:id="rId15" w:history="1">
         <w:r>
           <w:rPr>
-            <w:rStyle w:val="Hyperlink"/>
+            <w:rStyle w:val="a5"/>
             <w:rFonts w:ascii="Times New Roman" w:eastAsia="Times New Roman" w:hAnsi="Times New Roman" w:cs="Times New Roman"/>
             <w:shd w:val="clear" w:color="auto" w:fill="FFFFFF"/>
           </w:rPr>
@@ -1571,7 +1689,7 @@
     </w:p>
     <w:p>
       <w:pPr>
-        <w:pStyle w:val="ListParagraph"/>
+        <w:pStyle w:val="a4"/>
         <w:numPr>
           <w:ilvl w:val="0"/>
           <w:numId w:val="2"/>
@@ -1593,7 +1711,7 @@
     </w:p>
     <w:p>
       <w:pPr>
-        <w:pStyle w:val="ListParagraph"/>
+        <w:pStyle w:val="a4"/>
         <w:rPr>
           <w:rFonts w:ascii="Times New Roman" w:eastAsia="Times New Roman" w:hAnsi="Times New Roman" w:cs="Times New Roman"/>
           <w:color w:val="000000" w:themeColor="text1"/>
@@ -1623,7 +1741,7 @@
                     <pic:cNvPicPr/>
                   </pic:nvPicPr>
                   <pic:blipFill>
-                    <a:blip r:embed="rId13">
+                    <a:blip r:embed="rId16">
                       <a:extLst>
                         <a:ext uri="{28A0092B-C50C-407E-A947-70E740481C1C}">
                           <a14:useLocalDpi xmlns:a14="http://schemas.microsoft.com/office/drawing/2010/main" val="0"/>
@@ -1660,17 +1778,17 @@
     </w:p>
     <w:p>
       <w:pPr>
-        <w:pStyle w:val="ListParagraph"/>
-        <w:rPr>
-          <w:rFonts w:ascii="Times New Roman" w:eastAsia="Times New Roman" w:hAnsi="Times New Roman" w:cs="Times New Roman"/>
-          <w:color w:val="000000" w:themeColor="text1"/>
-          <w:shd w:val="clear" w:color="auto" w:fill="FFFFFF"/>
-        </w:rPr>
-      </w:pPr>
-    </w:p>
-    <w:p>
-      <w:pPr>
-        <w:pStyle w:val="ListParagraph"/>
+        <w:pStyle w:val="a4"/>
+        <w:rPr>
+          <w:rFonts w:ascii="Times New Roman" w:eastAsia="Times New Roman" w:hAnsi="Times New Roman" w:cs="Times New Roman"/>
+          <w:color w:val="000000" w:themeColor="text1"/>
+          <w:shd w:val="clear" w:color="auto" w:fill="FFFFFF"/>
+        </w:rPr>
+      </w:pPr>
+    </w:p>
+    <w:p>
+      <w:pPr>
+        <w:pStyle w:val="a4"/>
         <w:numPr>
           <w:ilvl w:val="0"/>
           <w:numId w:val="2"/>
@@ -1744,7 +1862,7 @@
     </w:p>
     <w:p>
       <w:pPr>
-        <w:pStyle w:val="ListParagraph"/>
+        <w:pStyle w:val="a4"/>
         <w:numPr>
           <w:ilvl w:val="0"/>
           <w:numId w:val="1"/>
@@ -1764,10 +1882,10 @@
         </w:rPr>
         <w:t xml:space="preserve">Download from </w:t>
       </w:r>
-      <w:hyperlink r:id="rId14" w:history="1">
+      <w:hyperlink r:id="rId17" w:history="1">
         <w:r>
           <w:rPr>
-            <w:rStyle w:val="Hyperlink"/>
+            <w:rStyle w:val="a5"/>
             <w:rFonts w:ascii="Times New Roman" w:eastAsia="Times New Roman" w:hAnsi="Times New Roman" w:cs="Times New Roman"/>
             <w:color w:val="000000" w:themeColor="text1"/>
             <w:shd w:val="clear" w:color="auto" w:fill="FFFFFF"/>
@@ -1778,7 +1896,7 @@
     </w:p>
     <w:p>
       <w:pPr>
-        <w:pStyle w:val="ListParagraph"/>
+        <w:pStyle w:val="a4"/>
         <w:numPr>
           <w:ilvl w:val="0"/>
           <w:numId w:val="1"/>
@@ -1801,7 +1919,7 @@
     </w:p>
     <w:p>
       <w:pPr>
-        <w:pStyle w:val="ListParagraph"/>
+        <w:pStyle w:val="a4"/>
         <w:numPr>
           <w:ilvl w:val="1"/>
           <w:numId w:val="1"/>
@@ -1821,10 +1939,10 @@
         </w:rPr>
         <w:t xml:space="preserve">MAC: </w:t>
       </w:r>
-      <w:hyperlink r:id="rId15" w:history="1">
+      <w:hyperlink r:id="rId18" w:history="1">
         <w:r>
           <w:rPr>
-            <w:rStyle w:val="Hyperlink"/>
+            <w:rStyle w:val="a5"/>
             <w:rFonts w:ascii="Times New Roman" w:eastAsia="Times New Roman" w:hAnsi="Times New Roman" w:cs="Times New Roman"/>
             <w:color w:val="000000" w:themeColor="text1"/>
             <w:shd w:val="clear" w:color="auto" w:fill="FFFFFF"/>
@@ -1835,7 +1953,7 @@
     </w:p>
     <w:p>
       <w:pPr>
-        <w:pStyle w:val="ListParagraph"/>
+        <w:pStyle w:val="a4"/>
         <w:numPr>
           <w:ilvl w:val="1"/>
           <w:numId w:val="1"/>
@@ -1864,10 +1982,10 @@
         </w:rPr>
         <w:t xml:space="preserve"> </w:t>
       </w:r>
-      <w:hyperlink r:id="rId16" w:history="1">
+      <w:hyperlink r:id="rId19" w:history="1">
         <w:r>
           <w:rPr>
-            <w:rStyle w:val="Hyperlink"/>
+            <w:rStyle w:val="a5"/>
             <w:rFonts w:ascii="Times New Roman" w:eastAsia="Times New Roman" w:hAnsi="Times New Roman" w:cs="Times New Roman"/>
             <w:color w:val="000000" w:themeColor="text1"/>
             <w:shd w:val="clear" w:color="auto" w:fill="FFFFFF"/>
@@ -1878,7 +1996,7 @@
     </w:p>
     <w:p>
       <w:pPr>
-        <w:pStyle w:val="ListParagraph"/>
+        <w:pStyle w:val="a4"/>
         <w:numPr>
           <w:ilvl w:val="0"/>
           <w:numId w:val="1"/>
@@ -1901,7 +2019,7 @@
     </w:p>
     <w:p>
       <w:pPr>
-        <w:pStyle w:val="ListParagraph"/>
+        <w:pStyle w:val="a4"/>
         <w:numPr>
           <w:ilvl w:val="1"/>
           <w:numId w:val="1"/>
@@ -1924,7 +2042,7 @@
     </w:p>
     <w:p>
       <w:pPr>
-        <w:pStyle w:val="ListParagraph"/>
+        <w:pStyle w:val="a4"/>
         <w:numPr>
           <w:ilvl w:val="1"/>
           <w:numId w:val="1"/>
@@ -1934,10 +2052,10 @@
           <w:color w:val="000000" w:themeColor="text1"/>
         </w:rPr>
       </w:pPr>
-      <w:hyperlink r:id="rId17" w:history="1">
+      <w:hyperlink r:id="rId20" w:history="1">
         <w:r>
           <w:rPr>
-            <w:rStyle w:val="Hyperlink"/>
+            <w:rStyle w:val="a5"/>
             <w:rFonts w:ascii="Times New Roman" w:hAnsi="Times New Roman" w:cs="Times New Roman"/>
             <w:color w:val="000000" w:themeColor="text1"/>
           </w:rPr>
@@ -1947,7 +2065,7 @@
     </w:p>
     <w:p>
       <w:pPr>
-        <w:pStyle w:val="ListParagraph"/>
+        <w:pStyle w:val="a4"/>
         <w:numPr>
           <w:ilvl w:val="0"/>
           <w:numId w:val="1"/>
@@ -1970,7 +2088,7 @@
     </w:p>
     <w:p>
       <w:pPr>
-        <w:pStyle w:val="ListParagraph"/>
+        <w:pStyle w:val="a4"/>
         <w:numPr>
           <w:ilvl w:val="1"/>
           <w:numId w:val="1"/>
@@ -1980,10 +2098,10 @@
           <w:color w:val="000000" w:themeColor="text1"/>
         </w:rPr>
       </w:pPr>
-      <w:hyperlink r:id="rId18" w:history="1">
+      <w:hyperlink r:id="rId21" w:history="1">
         <w:r>
           <w:rPr>
-            <w:rStyle w:val="Hyperlink"/>
+            <w:rStyle w:val="a5"/>
             <w:rFonts w:ascii="Times New Roman" w:hAnsi="Times New Roman" w:cs="Times New Roman"/>
             <w:color w:val="000000" w:themeColor="text1"/>
           </w:rPr>
@@ -2012,6 +2130,17 @@
           <w:shd w:val="clear" w:color="auto" w:fill="FFFFFF"/>
         </w:rPr>
       </w:pPr>
+    </w:p>
+    <w:p>
+      <w:pPr>
+        <w:rPr>
+          <w:rFonts w:ascii="Times New Roman" w:eastAsia="Times New Roman" w:hAnsi="Times New Roman" w:cs="Times New Roman"/>
+          <w:b/>
+          <w:bCs/>
+          <w:color w:val="000000" w:themeColor="text1"/>
+          <w:shd w:val="clear" w:color="auto" w:fill="FFFFFF"/>
+        </w:rPr>
+      </w:pPr>
       <w:r>
         <w:rPr>
           <w:rFonts w:ascii="Times New Roman" w:eastAsia="Times New Roman" w:hAnsi="Times New Roman" w:cs="Times New Roman"/>
@@ -2026,18 +2155,7 @@
     <w:p>
       <w:pPr>
         <w:rPr>
-          <w:rFonts w:ascii="Times New Roman" w:eastAsia="Times New Roman" w:hAnsi="Times New Roman" w:cs="Times New Roman"/>
-          <w:b/>
-          <w:bCs/>
-          <w:color w:val="000000" w:themeColor="text1"/>
-          <w:shd w:val="clear" w:color="auto" w:fill="FFFFFF"/>
-        </w:rPr>
-      </w:pPr>
-    </w:p>
-    <w:p>
-      <w:pPr>
-        <w:rPr>
-          <w:rFonts w:ascii="Times New Roman" w:eastAsia="Times New Roman" w:hAnsi="Times New Roman" w:cs="Times New Roman"/>
+          <w:rFonts w:ascii="Times New Roman" w:eastAsia="Times New Roman" w:hAnsi="Times New Roman" w:cs="Times New Roman" w:hint="eastAsia"/>
           <w:b/>
           <w:bCs/>
           <w:color w:val="000000" w:themeColor="text1"/>
@@ -2047,7 +2165,7 @@
     </w:p>
     <w:tbl>
       <w:tblPr>
-        <w:tblStyle w:val="TableGrid"/>
+        <w:tblStyle w:val="aa"/>
         <w:tblW w:w="0" w:type="auto"/>
         <w:tblLook w:val="04A0" w:firstRow="1" w:lastRow="0" w:firstColumn="1" w:lastColumn="0" w:noHBand="0" w:noVBand="1"/>
       </w:tblPr>
@@ -2076,7 +2194,7 @@
             </w:pPr>
             <w:r>
               <w:rPr>
-                <w:rFonts w:ascii="Times New Roman" w:eastAsia="PMingLiU" w:hAnsi="Times New Roman" w:cs="Times New Roman"/>
+                <w:rFonts w:ascii="Times New Roman" w:eastAsia="新細明體" w:hAnsi="Times New Roman" w:cs="Times New Roman"/>
                 <w:b/>
                 <w:bCs/>
                 <w:color w:val="000000" w:themeColor="text1"/>
@@ -2252,6 +2370,15 @@
               </w:rPr>
               <w:t>penCV, Face Detection, TensorFlow, Object Detection</w:t>
             </w:r>
+            <w:r>
+              <w:rPr>
+                <w:rFonts w:ascii="Times New Roman" w:eastAsia="Times New Roman" w:hAnsi="Times New Roman" w:cs="Times New Roman"/>
+                <w:bCs/>
+                <w:color w:val="000000" w:themeColor="text1"/>
+                <w:shd w:val="clear" w:color="auto" w:fill="FFFFFF"/>
+              </w:rPr>
+              <w:t>, Demo Video</w:t>
+            </w:r>
           </w:p>
         </w:tc>
       </w:tr>
@@ -2281,87 +2408,32 @@
     <w:p>
       <w:pPr>
         <w:rPr>
-          <w:rFonts w:ascii="Times New Roman" w:eastAsia="Times New Roman" w:hAnsi="Times New Roman" w:cs="Times New Roman"/>
-          <w:b/>
-          <w:bCs/>
-          <w:color w:val="000000" w:themeColor="text1"/>
-          <w:shd w:val="clear" w:color="auto" w:fill="FFFFFF"/>
-        </w:rPr>
-      </w:pPr>
-    </w:p>
-    <w:p>
-      <w:pPr>
-        <w:rPr>
-          <w:rFonts w:ascii="Times New Roman" w:eastAsia="Times New Roman" w:hAnsi="Times New Roman" w:cs="Times New Roman"/>
-          <w:b/>
-          <w:bCs/>
-          <w:color w:val="000000" w:themeColor="text1"/>
-          <w:shd w:val="clear" w:color="auto" w:fill="FFFFFF"/>
-        </w:rPr>
-      </w:pPr>
-    </w:p>
-    <w:p>
-      <w:pPr>
-        <w:rPr>
-          <w:rFonts w:ascii="Times New Roman" w:eastAsia="Times New Roman" w:hAnsi="Times New Roman" w:cs="Times New Roman"/>
-          <w:b/>
-          <w:bCs/>
-          <w:color w:val="000000" w:themeColor="text1"/>
-          <w:shd w:val="clear" w:color="auto" w:fill="FFFFFF"/>
-        </w:rPr>
-      </w:pPr>
-    </w:p>
-    <w:p>
-      <w:pPr>
-        <w:rPr>
-          <w:rFonts w:ascii="Times New Roman" w:eastAsia="Times New Roman" w:hAnsi="Times New Roman" w:cs="Times New Roman"/>
-          <w:b/>
-          <w:bCs/>
-          <w:color w:val="000000" w:themeColor="text1"/>
-          <w:shd w:val="clear" w:color="auto" w:fill="FFFFFF"/>
-        </w:rPr>
-      </w:pPr>
-    </w:p>
-    <w:p>
-      <w:pPr>
-        <w:rPr>
-          <w:rFonts w:ascii="Times New Roman" w:eastAsia="Times New Roman" w:hAnsi="Times New Roman" w:cs="Times New Roman"/>
-          <w:b/>
-          <w:bCs/>
-          <w:color w:val="000000" w:themeColor="text1"/>
-          <w:shd w:val="clear" w:color="auto" w:fill="FFFFFF"/>
-        </w:rPr>
-      </w:pPr>
-      <w:r>
-        <w:rPr>
-          <w:rFonts w:ascii="Times New Roman" w:eastAsia="Times New Roman" w:hAnsi="Times New Roman" w:cs="Times New Roman"/>
-          <w:b/>
-          <w:bCs/>
-          <w:color w:val="000000" w:themeColor="text1"/>
-          <w:shd w:val="clear" w:color="auto" w:fill="FFFFFF"/>
-        </w:rPr>
-        <w:br w:type="page"/>
-      </w:r>
-    </w:p>
-    <w:p>
-      <w:pPr>
-        <w:rPr>
-          <w:rFonts w:ascii="Times New Roman" w:eastAsia="Times New Roman" w:hAnsi="Times New Roman" w:cs="Times New Roman"/>
-          <w:b/>
-          <w:bCs/>
-          <w:color w:val="000000" w:themeColor="text1"/>
-          <w:shd w:val="clear" w:color="auto" w:fill="FFFFFF"/>
-        </w:rPr>
-      </w:pPr>
-      <w:r>
-        <w:rPr>
-          <w:rFonts w:ascii="Times New Roman" w:eastAsia="Times New Roman" w:hAnsi="Times New Roman" w:cs="Times New Roman"/>
-          <w:b/>
-          <w:bCs/>
-          <w:color w:val="000000" w:themeColor="text1"/>
-          <w:shd w:val="clear" w:color="auto" w:fill="FFFFFF"/>
-        </w:rPr>
-        <w:lastRenderedPageBreak/>
+          <w:rFonts w:ascii="Times New Roman" w:eastAsia="Times New Roman" w:hAnsi="Times New Roman" w:cs="Times New Roman" w:hint="eastAsia"/>
+          <w:b/>
+          <w:bCs/>
+          <w:color w:val="000000" w:themeColor="text1"/>
+          <w:shd w:val="clear" w:color="auto" w:fill="FFFFFF"/>
+        </w:rPr>
+      </w:pPr>
+    </w:p>
+    <w:p>
+      <w:pPr>
+        <w:rPr>
+          <w:rFonts w:ascii="Times New Roman" w:eastAsia="Times New Roman" w:hAnsi="Times New Roman" w:cs="Times New Roman"/>
+          <w:b/>
+          <w:bCs/>
+          <w:color w:val="000000" w:themeColor="text1"/>
+          <w:shd w:val="clear" w:color="auto" w:fill="FFFFFF"/>
+        </w:rPr>
+      </w:pPr>
+      <w:r>
+        <w:rPr>
+          <w:rFonts w:ascii="Times New Roman" w:eastAsia="Times New Roman" w:hAnsi="Times New Roman" w:cs="Times New Roman"/>
+          <w:b/>
+          <w:bCs/>
+          <w:color w:val="000000" w:themeColor="text1"/>
+          <w:shd w:val="clear" w:color="auto" w:fill="FFFFFF"/>
+        </w:rPr>
         <w:t>References</w:t>
       </w:r>
     </w:p>
@@ -2399,10 +2471,10 @@
           <w:color w:val="24292E"/>
         </w:rPr>
       </w:pPr>
-      <w:hyperlink r:id="rId19" w:history="1">
+      <w:hyperlink r:id="rId22" w:history="1">
         <w:r>
           <w:rPr>
-            <w:rStyle w:val="Hyperlink"/>
+            <w:rStyle w:val="a5"/>
             <w:rFonts w:ascii="Times New Roman" w:hAnsi="Times New Roman" w:cs="Times New Roman"/>
             <w:color w:val="0366D6"/>
           </w:rPr>
@@ -2423,10 +2495,10 @@
           <w:color w:val="24292E"/>
         </w:rPr>
       </w:pPr>
-      <w:hyperlink r:id="rId20" w:history="1">
+      <w:hyperlink r:id="rId23" w:history="1">
         <w:r>
           <w:rPr>
-            <w:rStyle w:val="Hyperlink"/>
+            <w:rStyle w:val="a5"/>
             <w:rFonts w:ascii="Times New Roman" w:hAnsi="Times New Roman" w:cs="Times New Roman"/>
             <w:color w:val="0366D6"/>
           </w:rPr>
@@ -2454,10 +2526,10 @@
         </w:rPr>
         <w:t>Object detection: </w:t>
       </w:r>
-      <w:hyperlink r:id="rId21" w:history="1">
+      <w:hyperlink r:id="rId24" w:history="1">
         <w:r>
           <w:rPr>
-            <w:rStyle w:val="Hyperlink"/>
+            <w:rStyle w:val="a5"/>
             <w:rFonts w:ascii="Times New Roman" w:hAnsi="Times New Roman" w:cs="Times New Roman"/>
             <w:color w:val="0366D6"/>
           </w:rPr>
@@ -2574,7 +2646,7 @@
 </file>
 
 <file path=word/numbering.xml><?xml version="1.0" encoding="utf-8"?>
-<w:numbering xmlns:wpc="http://schemas.microsoft.com/office/word/2010/wordprocessingCanvas" xmlns:cx="http://schemas.microsoft.com/office/drawing/2014/chartex" xmlns:cx1="http://schemas.microsoft.com/office/drawing/2015/9/8/chartex" xmlns:cx2="http://schemas.microsoft.com/office/drawing/2015/10/21/chartex" xmlns:cx3="http://schemas.microsoft.com/office/drawing/2016/5/9/chartex" xmlns:cx4="http://schemas.microsoft.com/office/drawing/2016/5/10/chartex" xmlns:cx5="http://schemas.microsoft.com/office/drawing/2016/5/11/chartex" xmlns:cx6="http://schemas.microsoft.com/office/drawing/2016/5/12/chartex" xmlns:cx7="http://schemas.microsoft.com/office/drawing/2016/5/13/chartex" xmlns:cx8="http://schemas.microsoft.com/office/drawing/2016/5/14/chartex" xmlns:mc="http://schemas.openxmlformats.org/markup-compatibility/2006" xmlns:aink="http://schemas.microsoft.com/office/drawing/2016/ink" xmlns:am3d="http://schemas.microsoft.com/office/drawing/2017/model3d" xmlns:o="urn:schemas-microsoft-com:office:office" xmlns:r="http://schemas.openxmlformats.org/officeDocument/2006/relationships" xmlns:m="http://schemas.openxmlformats.org/officeDocument/2006/math" xmlns:v="urn:schemas-microsoft-com:vml" xmlns:wp14="http://schemas.microsoft.com/office/word/2010/wordprocessingDrawing" xmlns:wp="http://schemas.openxmlformats.org/drawingml/2006/wordprocessingDrawing" xmlns:w10="urn:schemas-microsoft-com:office:word" xmlns:w="http://schemas.openxmlformats.org/wordprocessingml/2006/main" xmlns:w14="http://schemas.microsoft.com/office/word/2010/wordml" xmlns:w15="http://schemas.microsoft.com/office/word/2012/wordml" xmlns:w16cex="http://schemas.microsoft.com/office/word/2018/wordml/cex" xmlns:w16cid="http://schemas.microsoft.com/office/word/2016/wordml/cid" xmlns:w16="http://schemas.microsoft.com/office/word/2018/wordml" xmlns:w16se="http://schemas.microsoft.com/office/word/2015/wordml/symex" xmlns:wpg="http://schemas.microsoft.com/office/word/2010/wordprocessingGroup" xmlns:wpi="http://schemas.microsoft.com/office/word/2010/wordprocessingInk" xmlns:wne="http://schemas.microsoft.com/office/word/2006/wordml" xmlns:wps="http://schemas.microsoft.com/office/word/2010/wordprocessingShape" mc:Ignorable="w14 w15 w16se w16cid w16 w16cex wp14">
+<w:numbering xmlns:wpc="http://schemas.microsoft.com/office/word/2010/wordprocessingCanvas" xmlns:cx="http://schemas.microsoft.com/office/drawing/2014/chartex" xmlns:cx1="http://schemas.microsoft.com/office/drawing/2015/9/8/chartex" xmlns:cx2="http://schemas.microsoft.com/office/drawing/2015/10/21/chartex" xmlns:cx3="http://schemas.microsoft.com/office/drawing/2016/5/9/chartex" xmlns:cx4="http://schemas.microsoft.com/office/drawing/2016/5/10/chartex" xmlns:cx5="http://schemas.microsoft.com/office/drawing/2016/5/11/chartex" xmlns:cx6="http://schemas.microsoft.com/office/drawing/2016/5/12/chartex" xmlns:cx7="http://schemas.microsoft.com/office/drawing/2016/5/13/chartex" xmlns:cx8="http://schemas.microsoft.com/office/drawing/2016/5/14/chartex" xmlns:mc="http://schemas.openxmlformats.org/markup-compatibility/2006" xmlns:aink="http://schemas.microsoft.com/office/drawing/2016/ink" xmlns:am3d="http://schemas.microsoft.com/office/drawing/2017/model3d" xmlns:o="urn:schemas-microsoft-com:office:office" xmlns:r="http://schemas.openxmlformats.org/officeDocument/2006/relationships" xmlns:m="http://schemas.openxmlformats.org/officeDocument/2006/math" xmlns:v="urn:schemas-microsoft-com:vml" xmlns:wp14="http://schemas.microsoft.com/office/word/2010/wordprocessingDrawing" xmlns:wp="http://schemas.openxmlformats.org/drawingml/2006/wordprocessingDrawing" xmlns:w10="urn:schemas-microsoft-com:office:word" xmlns:w="http://schemas.openxmlformats.org/wordprocessingml/2006/main" xmlns:w14="http://schemas.microsoft.com/office/word/2010/wordml" xmlns:w15="http://schemas.microsoft.com/office/word/2012/wordml" xmlns:w16cid="http://schemas.microsoft.com/office/word/2016/wordml/cid" xmlns:w16se="http://schemas.microsoft.com/office/word/2015/wordml/symex" xmlns:wpg="http://schemas.microsoft.com/office/word/2010/wordprocessingGroup" xmlns:wpi="http://schemas.microsoft.com/office/word/2010/wordprocessingInk" xmlns:wne="http://schemas.microsoft.com/office/word/2006/wordml" xmlns:wps="http://schemas.microsoft.com/office/word/2010/wordprocessingShape" mc:Ignorable="w14 w15 w16se w16cid wp14">
   <w:abstractNum w:abstractNumId="0" w15:restartNumberingAfterBreak="0">
     <w:nsid w:val="17CC0F9A"/>
     <w:multiLevelType w:val="multilevel"/>
@@ -2963,7 +3035,7 @@
 </file>
 
 <file path=word/styles.xml><?xml version="1.0" encoding="utf-8"?>
-<w:styles xmlns:mc="http://schemas.openxmlformats.org/markup-compatibility/2006" xmlns:r="http://schemas.openxmlformats.org/officeDocument/2006/relationships" xmlns:w="http://schemas.openxmlformats.org/wordprocessingml/2006/main" xmlns:w14="http://schemas.microsoft.com/office/word/2010/wordml" xmlns:w15="http://schemas.microsoft.com/office/word/2012/wordml" xmlns:w16cex="http://schemas.microsoft.com/office/word/2018/wordml/cex" xmlns:w16cid="http://schemas.microsoft.com/office/word/2016/wordml/cid" xmlns:w16="http://schemas.microsoft.com/office/word/2018/wordml" xmlns:w16se="http://schemas.microsoft.com/office/word/2015/wordml/symex" mc:Ignorable="w14 w15 w16se w16cid w16 w16cex">
+<w:styles xmlns:mc="http://schemas.openxmlformats.org/markup-compatibility/2006" xmlns:r="http://schemas.openxmlformats.org/officeDocument/2006/relationships" xmlns:w="http://schemas.openxmlformats.org/wordprocessingml/2006/main" xmlns:w14="http://schemas.microsoft.com/office/word/2010/wordml" xmlns:w15="http://schemas.microsoft.com/office/word/2012/wordml" xmlns:w16cid="http://schemas.microsoft.com/office/word/2016/wordml/cid" xmlns:w16se="http://schemas.microsoft.com/office/word/2015/wordml/symex" mc:Ignorable="w14 w15 w16se w16cid">
   <w:docDefaults>
     <w:rPrDefault>
       <w:rPr>
@@ -2975,7 +3047,7 @@
     </w:rPrDefault>
     <w:pPrDefault/>
   </w:docDefaults>
-  <w:latentStyles w:defLockedState="0" w:defUIPriority="99" w:defSemiHidden="0" w:defUnhideWhenUsed="0" w:defQFormat="0" w:count="376">
+  <w:latentStyles w:defLockedState="0" w:defUIPriority="99" w:defSemiHidden="0" w:defUnhideWhenUsed="0" w:defQFormat="0" w:count="375">
     <w:lsdException w:name="Normal" w:uiPriority="0" w:qFormat="1"/>
     <w:lsdException w:name="heading 1" w:uiPriority="9" w:qFormat="1"/>
     <w:lsdException w:name="heading 2" w:semiHidden="1" w:uiPriority="9" w:unhideWhenUsed="1" w:qFormat="1"/>
@@ -3081,6 +3153,7 @@
     <w:lsdException w:name="HTML Sample" w:semiHidden="1" w:unhideWhenUsed="1"/>
     <w:lsdException w:name="HTML Typewriter" w:semiHidden="1" w:unhideWhenUsed="1"/>
     <w:lsdException w:name="HTML Variable" w:semiHidden="1" w:unhideWhenUsed="1"/>
+    <w:lsdException w:name="Normal Table" w:semiHidden="1" w:unhideWhenUsed="1"/>
     <w:lsdException w:name="annotation subject" w:semiHidden="1" w:unhideWhenUsed="1"/>
     <w:lsdException w:name="No List" w:semiHidden="1" w:unhideWhenUsed="1"/>
     <w:lsdException w:name="Outline List 1" w:semiHidden="1" w:unhideWhenUsed="1"/>
@@ -3127,8 +3200,10 @@
     <w:lsdException w:name="Table Subtle 2" w:semiHidden="1" w:unhideWhenUsed="1"/>
     <w:lsdException w:name="Table Web 1" w:semiHidden="1" w:unhideWhenUsed="1"/>
     <w:lsdException w:name="Table Web 2" w:semiHidden="1" w:unhideWhenUsed="1"/>
+    <w:lsdException w:name="Table Web 3" w:semiHidden="1" w:unhideWhenUsed="1"/>
     <w:lsdException w:name="Balloon Text" w:semiHidden="1" w:unhideWhenUsed="1"/>
     <w:lsdException w:name="Table Grid" w:uiPriority="39"/>
+    <w:lsdException w:name="Table Theme" w:semiHidden="1" w:unhideWhenUsed="1"/>
     <w:lsdException w:name="Placeholder Text" w:semiHidden="1"/>
     <w:lsdException w:name="No Spacing" w:uiPriority="1" w:qFormat="1"/>
     <w:lsdException w:name="Light Shading" w:uiPriority="60"/>
@@ -3348,19 +3423,18 @@
     <w:lsdException w:name="Smart Hyperlink" w:semiHidden="1" w:unhideWhenUsed="1"/>
     <w:lsdException w:name="Hashtag" w:semiHidden="1" w:unhideWhenUsed="1"/>
     <w:lsdException w:name="Unresolved Mention" w:semiHidden="1" w:unhideWhenUsed="1"/>
-    <w:lsdException w:name="Smart Link" w:semiHidden="1" w:unhideWhenUsed="1"/>
   </w:latentStyles>
-  <w:style w:type="paragraph" w:default="1" w:styleId="Normal">
+  <w:style w:type="paragraph" w:default="1" w:styleId="a">
     <w:name w:val="Normal"/>
     <w:qFormat/>
   </w:style>
-  <w:style w:type="character" w:default="1" w:styleId="DefaultParagraphFont">
+  <w:style w:type="character" w:default="1" w:styleId="a0">
     <w:name w:val="Default Paragraph Font"/>
     <w:uiPriority w:val="1"/>
     <w:semiHidden/>
     <w:unhideWhenUsed/>
   </w:style>
-  <w:style w:type="table" w:default="1" w:styleId="TableNormal">
+  <w:style w:type="table" w:default="1" w:styleId="a1">
     <w:name w:val="Normal Table"/>
     <w:uiPriority w:val="99"/>
     <w:semiHidden/>
@@ -3375,15 +3449,15 @@
       </w:tblCellMar>
     </w:tblPr>
   </w:style>
-  <w:style w:type="numbering" w:default="1" w:styleId="NoList">
+  <w:style w:type="numbering" w:default="1" w:styleId="a2">
     <w:name w:val="No List"/>
     <w:uiPriority w:val="99"/>
     <w:semiHidden/>
     <w:unhideWhenUsed/>
   </w:style>
-  <w:style w:type="character" w:styleId="Strong">
+  <w:style w:type="character" w:styleId="a3">
     <w:name w:val="Strong"/>
-    <w:basedOn w:val="DefaultParagraphFont"/>
+    <w:basedOn w:val="a0"/>
     <w:uiPriority w:val="22"/>
     <w:qFormat/>
     <w:rsid w:val="00385F0F"/>
@@ -3392,9 +3466,9 @@
       <w:bCs/>
     </w:rPr>
   </w:style>
-  <w:style w:type="paragraph" w:styleId="ListParagraph">
+  <w:style w:type="paragraph" w:styleId="a4">
     <w:name w:val="List Paragraph"/>
-    <w:basedOn w:val="Normal"/>
+    <w:basedOn w:val="a"/>
     <w:uiPriority w:val="34"/>
     <w:qFormat/>
     <w:rsid w:val="00391C3B"/>
@@ -3403,9 +3477,9 @@
       <w:contextualSpacing/>
     </w:pPr>
   </w:style>
-  <w:style w:type="character" w:styleId="Hyperlink">
+  <w:style w:type="character" w:styleId="a5">
     <w:name w:val="Hyperlink"/>
-    <w:basedOn w:val="DefaultParagraphFont"/>
+    <w:basedOn w:val="a0"/>
     <w:uiPriority w:val="99"/>
     <w:unhideWhenUsed/>
     <w:rsid w:val="00391C3B"/>
@@ -3414,9 +3488,9 @@
       <w:u w:val="single"/>
     </w:rPr>
   </w:style>
-  <w:style w:type="character" w:styleId="UnresolvedMention">
+  <w:style w:type="character" w:styleId="a6">
     <w:name w:val="Unresolved Mention"/>
-    <w:basedOn w:val="DefaultParagraphFont"/>
+    <w:basedOn w:val="a0"/>
     <w:uiPriority w:val="99"/>
     <w:semiHidden/>
     <w:unhideWhenUsed/>
@@ -3426,9 +3500,9 @@
       <w:shd w:val="clear" w:color="auto" w:fill="E1DFDD"/>
     </w:rPr>
   </w:style>
-  <w:style w:type="character" w:styleId="FollowedHyperlink">
+  <w:style w:type="character" w:styleId="a7">
     <w:name w:val="FollowedHyperlink"/>
-    <w:basedOn w:val="DefaultParagraphFont"/>
+    <w:basedOn w:val="a0"/>
     <w:uiPriority w:val="99"/>
     <w:semiHidden/>
     <w:unhideWhenUsed/>
@@ -3438,36 +3512,36 @@
       <w:u w:val="single"/>
     </w:rPr>
   </w:style>
-  <w:style w:type="paragraph" w:styleId="BalloonText">
+  <w:style w:type="paragraph" w:styleId="a8">
     <w:name w:val="Balloon Text"/>
-    <w:basedOn w:val="Normal"/>
-    <w:link w:val="BalloonTextChar"/>
+    <w:basedOn w:val="a"/>
+    <w:link w:val="a9"/>
     <w:uiPriority w:val="99"/>
     <w:semiHidden/>
     <w:unhideWhenUsed/>
     <w:rsid w:val="00D80AF7"/>
     <w:rPr>
-      <w:rFonts w:ascii="PMingLiU" w:eastAsia="PMingLiU"/>
+      <w:rFonts w:ascii="新細明體" w:eastAsia="新細明體"/>
       <w:sz w:val="18"/>
       <w:szCs w:val="18"/>
     </w:rPr>
   </w:style>
-  <w:style w:type="character" w:customStyle="1" w:styleId="BalloonTextChar">
-    <w:name w:val="Balloon Text Char"/>
-    <w:basedOn w:val="DefaultParagraphFont"/>
-    <w:link w:val="BalloonText"/>
+  <w:style w:type="character" w:customStyle="1" w:styleId="a9">
+    <w:name w:val="註解方塊文字 字元"/>
+    <w:basedOn w:val="a0"/>
+    <w:link w:val="a8"/>
     <w:uiPriority w:val="99"/>
     <w:semiHidden/>
     <w:rsid w:val="00D80AF7"/>
     <w:rPr>
-      <w:rFonts w:ascii="PMingLiU" w:eastAsia="PMingLiU"/>
+      <w:rFonts w:ascii="新細明體" w:eastAsia="新細明體"/>
       <w:sz w:val="18"/>
       <w:szCs w:val="18"/>
     </w:rPr>
   </w:style>
-  <w:style w:type="table" w:styleId="TableGrid">
+  <w:style w:type="table" w:styleId="aa">
     <w:name w:val="Table Grid"/>
-    <w:basedOn w:val="TableNormal"/>
+    <w:basedOn w:val="a1"/>
     <w:uiPriority w:val="39"/>
     <w:rsid w:val="00076796"/>
     <w:tblPr>
@@ -3784,7 +3858,7 @@
 </file>
 
 <file path=customXml/itemProps1.xml><?xml version="1.0" encoding="utf-8"?>
-<ds:datastoreItem xmlns:ds="http://schemas.openxmlformats.org/officeDocument/2006/customXml" ds:itemID="{C901A795-74E2-1C4E-A007-214C4D4E1D6E}">
+<ds:datastoreItem xmlns:ds="http://schemas.openxmlformats.org/officeDocument/2006/customXml" ds:itemID="{C6B12189-FFEC-0744-AAB6-CDA274F9B78D}">
   <ds:schemaRefs>
     <ds:schemaRef ds:uri="http://schemas.openxmlformats.org/officeDocument/2006/bibliography"/>
   </ds:schemaRefs>

</xml_diff>